<commit_message>
Initial support for Microsoft Word documents
</commit_message>
<xml_diff>
--- a/test/test2.docx
+++ b/test/test2.docx
@@ -8,13 +8,11 @@
         <w:bidi w:val="0"/>
         <w:rPr>
           <w:rFonts w:hint="default"/>
-          <w:lang/>
-        </w:rPr>
-      </w:pPr>
-      <w:r>
-        <w:rPr>
-          <w:rFonts w:hint="default"/>
-          <w:lang/>
+        </w:rPr>
+      </w:pPr>
+      <w:r>
+        <w:rPr>
+          <w:rFonts w:hint="default"/>
         </w:rPr>
         <w:t>Scissor 7 Season 1 Episode 1</w:t>
       </w:r>
@@ -27,7 +25,6 @@
         <w:suppressLineNumbers w:val="0"/>
         <w:jc w:val="left"/>
       </w:pPr>
-      <w:bookmarkStart w:id="0" w:name="_GoBack"/>
       <w:r>
         <w:rPr>
           <w:rFonts w:ascii="SimSun" w:hAnsi="SimSun" w:eastAsia="SimSun" w:cs="SimSun"/>
@@ -54,7 +51,7 @@
                     </pic:cNvPicPr>
                   </pic:nvPicPr>
                   <pic:blipFill>
-                    <a:blip r:embed="rId4"/>
+                    <a:blip r:embed="rId6"/>
                     <a:stretch>
                       <a:fillRect/>
                     </a:stretch>
@@ -78,13 +75,11 @@
           </wp:inline>
         </w:drawing>
       </w:r>
-      <w:bookmarkEnd w:id="0"/>
-    </w:p>
-    <w:p>
-      <w:pPr>
-        <w:rPr>
-          <w:rFonts w:hint="default"/>
-          <w:lang/>
+    </w:p>
+    <w:p>
+      <w:pPr>
+        <w:rPr>
+          <w:rFonts w:hint="default"/>
         </w:rPr>
       </w:pPr>
     </w:p>
@@ -437,7 +432,7 @@
     </w:p>
     <w:tbl>
       <w:tblPr>
-        <w:tblStyle w:val="6"/>
+        <w:tblStyle w:val="8"/>
         <w:tblW w:w="0" w:type="auto"/>
         <w:tblInd w:w="0" w:type="dxa"/>
         <w:tblBorders>
@@ -450,7 +445,9 @@
         </w:tblBorders>
         <w:tblLayout w:type="autofit"/>
         <w:tblCellMar>
+          <w:top w:w="0" w:type="dxa"/>
           <w:left w:w="108" w:type="dxa"/>
+          <w:bottom w:w="0" w:type="dxa"/>
           <w:right w:w="108" w:type="dxa"/>
         </w:tblCellMar>
       </w:tblPr>
@@ -467,6 +464,12 @@
             <w:insideH w:val="single" w:color="auto" w:sz="4" w:space="0"/>
             <w:insideV w:val="single" w:color="auto" w:sz="4" w:space="0"/>
           </w:tblBorders>
+          <w:tblCellMar>
+            <w:top w:w="0" w:type="dxa"/>
+            <w:left w:w="108" w:type="dxa"/>
+            <w:bottom w:w="0" w:type="dxa"/>
+            <w:right w:w="108" w:type="dxa"/>
+          </w:tblCellMar>
         </w:tblPrEx>
         <w:tc>
           <w:tcPr>
@@ -474,6 +477,8 @@
           </w:tcPr>
           <w:p>
             <w:pPr>
+              <w:widowControl w:val="0"/>
+              <w:jc w:val="both"/>
               <w:rPr>
                 <w:rFonts w:hint="default"/>
               </w:rPr>
@@ -487,6 +492,8 @@
           </w:p>
           <w:p>
             <w:pPr>
+              <w:widowControl w:val="0"/>
+              <w:jc w:val="both"/>
               <w:rPr>
                 <w:rFonts w:hint="default"/>
               </w:rPr>
@@ -500,6 +507,8 @@
           </w:p>
           <w:p>
             <w:pPr>
+              <w:widowControl w:val="0"/>
+              <w:jc w:val="both"/>
               <w:rPr>
                 <w:rFonts w:hint="default"/>
               </w:rPr>
@@ -513,6 +522,8 @@
           </w:p>
           <w:p>
             <w:pPr>
+              <w:widowControl w:val="0"/>
+              <w:jc w:val="both"/>
               <w:rPr>
                 <w:rFonts w:hint="default"/>
               </w:rPr>
@@ -526,6 +537,8 @@
           </w:p>
           <w:p>
             <w:pPr>
+              <w:widowControl w:val="0"/>
+              <w:jc w:val="both"/>
               <w:rPr>
                 <w:rFonts w:hint="default"/>
               </w:rPr>
@@ -539,6 +552,8 @@
           </w:p>
           <w:p>
             <w:pPr>
+              <w:widowControl w:val="0"/>
+              <w:jc w:val="both"/>
               <w:rPr>
                 <w:rFonts w:hint="default"/>
               </w:rPr>
@@ -552,6 +567,8 @@
           </w:p>
           <w:p>
             <w:pPr>
+              <w:widowControl w:val="0"/>
+              <w:jc w:val="both"/>
               <w:rPr>
                 <w:rFonts w:hint="default"/>
                 <w:vertAlign w:val="baseline"/>
@@ -570,6 +587,12 @@
             <w:insideH w:val="single" w:color="auto" w:sz="4" w:space="0"/>
             <w:insideV w:val="single" w:color="auto" w:sz="4" w:space="0"/>
           </w:tblBorders>
+          <w:tblCellMar>
+            <w:top w:w="0" w:type="dxa"/>
+            <w:left w:w="108" w:type="dxa"/>
+            <w:bottom w:w="0" w:type="dxa"/>
+            <w:right w:w="108" w:type="dxa"/>
+          </w:tblCellMar>
         </w:tblPrEx>
         <w:tc>
           <w:tcPr>
@@ -577,6 +600,8 @@
           </w:tcPr>
           <w:p>
             <w:pPr>
+              <w:widowControl w:val="0"/>
+              <w:jc w:val="both"/>
               <w:rPr>
                 <w:rFonts w:hint="default"/>
               </w:rPr>
@@ -590,6 +615,8 @@
           </w:p>
           <w:p>
             <w:pPr>
+              <w:widowControl w:val="0"/>
+              <w:jc w:val="both"/>
               <w:rPr>
                 <w:rFonts w:hint="default"/>
               </w:rPr>
@@ -603,6 +630,8 @@
           </w:p>
           <w:p>
             <w:pPr>
+              <w:widowControl w:val="0"/>
+              <w:jc w:val="both"/>
               <w:rPr>
                 <w:rFonts w:hint="default"/>
               </w:rPr>
@@ -616,6 +645,8 @@
           </w:p>
           <w:p>
             <w:pPr>
+              <w:widowControl w:val="0"/>
+              <w:jc w:val="both"/>
               <w:rPr>
                 <w:rFonts w:hint="default"/>
               </w:rPr>
@@ -629,6 +660,8 @@
           </w:p>
           <w:p>
             <w:pPr>
+              <w:widowControl w:val="0"/>
+              <w:jc w:val="both"/>
               <w:rPr>
                 <w:rFonts w:hint="default"/>
               </w:rPr>
@@ -642,6 +675,8 @@
           </w:p>
           <w:p>
             <w:pPr>
+              <w:widowControl w:val="0"/>
+              <w:jc w:val="both"/>
               <w:rPr>
                 <w:rFonts w:hint="default"/>
               </w:rPr>
@@ -655,6 +690,8 @@
           </w:p>
           <w:p>
             <w:pPr>
+              <w:widowControl w:val="0"/>
+              <w:jc w:val="both"/>
               <w:rPr>
                 <w:rFonts w:hint="default"/>
               </w:rPr>
@@ -668,6 +705,8 @@
           </w:p>
           <w:p>
             <w:pPr>
+              <w:widowControl w:val="0"/>
+              <w:jc w:val="both"/>
               <w:rPr>
                 <w:rFonts w:hint="default"/>
               </w:rPr>
@@ -681,6 +720,8 @@
           </w:p>
           <w:p>
             <w:pPr>
+              <w:widowControl w:val="0"/>
+              <w:jc w:val="both"/>
               <w:rPr>
                 <w:rFonts w:hint="default"/>
               </w:rPr>
@@ -694,6 +735,8 @@
           </w:p>
           <w:p>
             <w:pPr>
+              <w:widowControl w:val="0"/>
+              <w:jc w:val="both"/>
               <w:rPr>
                 <w:rFonts w:hint="default"/>
               </w:rPr>
@@ -707,6 +750,8 @@
           </w:p>
           <w:p>
             <w:pPr>
+              <w:widowControl w:val="0"/>
+              <w:jc w:val="both"/>
               <w:rPr>
                 <w:rFonts w:hint="default"/>
               </w:rPr>
@@ -720,6 +765,8 @@
           </w:p>
           <w:p>
             <w:pPr>
+              <w:widowControl w:val="0"/>
+              <w:jc w:val="both"/>
               <w:rPr>
                 <w:rFonts w:hint="default"/>
               </w:rPr>
@@ -733,6 +780,8 @@
           </w:p>
           <w:p>
             <w:pPr>
+              <w:widowControl w:val="0"/>
+              <w:jc w:val="both"/>
               <w:rPr>
                 <w:rFonts w:hint="default"/>
               </w:rPr>
@@ -746,6 +795,8 @@
           </w:p>
           <w:p>
             <w:pPr>
+              <w:widowControl w:val="0"/>
+              <w:jc w:val="both"/>
               <w:rPr>
                 <w:rFonts w:hint="default"/>
               </w:rPr>
@@ -759,6 +810,8 @@
           </w:p>
           <w:p>
             <w:pPr>
+              <w:widowControl w:val="0"/>
+              <w:jc w:val="both"/>
               <w:rPr>
                 <w:rFonts w:hint="default"/>
                 <w:vertAlign w:val="baseline"/>
@@ -777,6 +830,12 @@
             <w:insideH w:val="single" w:color="auto" w:sz="4" w:space="0"/>
             <w:insideV w:val="single" w:color="auto" w:sz="4" w:space="0"/>
           </w:tblBorders>
+          <w:tblCellMar>
+            <w:top w:w="0" w:type="dxa"/>
+            <w:left w:w="108" w:type="dxa"/>
+            <w:bottom w:w="0" w:type="dxa"/>
+            <w:right w:w="108" w:type="dxa"/>
+          </w:tblCellMar>
         </w:tblPrEx>
         <w:tc>
           <w:tcPr>
@@ -784,6 +843,8 @@
           </w:tcPr>
           <w:p>
             <w:pPr>
+              <w:widowControl w:val="0"/>
+              <w:jc w:val="both"/>
               <w:rPr>
                 <w:rFonts w:hint="default"/>
               </w:rPr>
@@ -797,6 +858,8 @@
           </w:p>
           <w:p>
             <w:pPr>
+              <w:widowControl w:val="0"/>
+              <w:jc w:val="both"/>
               <w:rPr>
                 <w:rFonts w:hint="default"/>
               </w:rPr>
@@ -810,6 +873,8 @@
           </w:p>
           <w:p>
             <w:pPr>
+              <w:widowControl w:val="0"/>
+              <w:jc w:val="both"/>
               <w:rPr>
                 <w:rFonts w:hint="default"/>
               </w:rPr>
@@ -823,6 +888,8 @@
           </w:p>
           <w:p>
             <w:pPr>
+              <w:widowControl w:val="0"/>
+              <w:jc w:val="both"/>
               <w:rPr>
                 <w:rFonts w:hint="default"/>
                 <w:vertAlign w:val="baseline"/>
@@ -841,6 +908,12 @@
             <w:insideH w:val="single" w:color="auto" w:sz="4" w:space="0"/>
             <w:insideV w:val="single" w:color="auto" w:sz="4" w:space="0"/>
           </w:tblBorders>
+          <w:tblCellMar>
+            <w:top w:w="0" w:type="dxa"/>
+            <w:left w:w="108" w:type="dxa"/>
+            <w:bottom w:w="0" w:type="dxa"/>
+            <w:right w:w="108" w:type="dxa"/>
+          </w:tblCellMar>
         </w:tblPrEx>
         <w:tc>
           <w:tcPr>
@@ -848,6 +921,8 @@
           </w:tcPr>
           <w:p>
             <w:pPr>
+              <w:widowControl w:val="0"/>
+              <w:jc w:val="both"/>
               <w:rPr>
                 <w:rFonts w:hint="default"/>
               </w:rPr>
@@ -861,6 +936,8 @@
           </w:p>
           <w:p>
             <w:pPr>
+              <w:widowControl w:val="0"/>
+              <w:jc w:val="both"/>
               <w:rPr>
                 <w:rFonts w:hint="default"/>
               </w:rPr>
@@ -874,6 +951,8 @@
           </w:p>
           <w:p>
             <w:pPr>
+              <w:widowControl w:val="0"/>
+              <w:jc w:val="both"/>
               <w:rPr>
                 <w:rFonts w:hint="default"/>
               </w:rPr>
@@ -887,6 +966,8 @@
           </w:p>
           <w:p>
             <w:pPr>
+              <w:widowControl w:val="0"/>
+              <w:jc w:val="both"/>
               <w:rPr>
                 <w:rFonts w:hint="default"/>
               </w:rPr>
@@ -900,6 +981,8 @@
           </w:p>
           <w:p>
             <w:pPr>
+              <w:widowControl w:val="0"/>
+              <w:jc w:val="both"/>
               <w:rPr>
                 <w:rFonts w:hint="default"/>
               </w:rPr>
@@ -913,6 +996,8 @@
           </w:p>
           <w:p>
             <w:pPr>
+              <w:widowControl w:val="0"/>
+              <w:jc w:val="both"/>
               <w:rPr>
                 <w:rFonts w:hint="default"/>
               </w:rPr>
@@ -926,6 +1011,8 @@
           </w:p>
           <w:p>
             <w:pPr>
+              <w:widowControl w:val="0"/>
+              <w:jc w:val="both"/>
               <w:rPr>
                 <w:rFonts w:hint="default"/>
               </w:rPr>
@@ -939,6 +1026,8 @@
           </w:p>
           <w:p>
             <w:pPr>
+              <w:widowControl w:val="0"/>
+              <w:jc w:val="both"/>
               <w:rPr>
                 <w:rFonts w:hint="default"/>
               </w:rPr>
@@ -952,6 +1041,8 @@
           </w:p>
           <w:p>
             <w:pPr>
+              <w:widowControl w:val="0"/>
+              <w:jc w:val="both"/>
               <w:rPr>
                 <w:rFonts w:hint="default"/>
               </w:rPr>
@@ -965,6 +1056,8 @@
           </w:p>
           <w:p>
             <w:pPr>
+              <w:widowControl w:val="0"/>
+              <w:jc w:val="both"/>
               <w:rPr>
                 <w:rFonts w:hint="default"/>
                 <w:vertAlign w:val="baseline"/>
@@ -983,6 +1076,12 @@
             <w:insideH w:val="single" w:color="auto" w:sz="4" w:space="0"/>
             <w:insideV w:val="single" w:color="auto" w:sz="4" w:space="0"/>
           </w:tblBorders>
+          <w:tblCellMar>
+            <w:top w:w="0" w:type="dxa"/>
+            <w:left w:w="108" w:type="dxa"/>
+            <w:bottom w:w="0" w:type="dxa"/>
+            <w:right w:w="108" w:type="dxa"/>
+          </w:tblCellMar>
         </w:tblPrEx>
         <w:tc>
           <w:tcPr>
@@ -990,6 +1089,8 @@
           </w:tcPr>
           <w:p>
             <w:pPr>
+              <w:widowControl w:val="0"/>
+              <w:jc w:val="both"/>
               <w:rPr>
                 <w:rFonts w:hint="default"/>
               </w:rPr>
@@ -1003,6 +1104,8 @@
           </w:p>
           <w:p>
             <w:pPr>
+              <w:widowControl w:val="0"/>
+              <w:jc w:val="both"/>
               <w:rPr>
                 <w:rFonts w:hint="default"/>
               </w:rPr>
@@ -1016,6 +1119,8 @@
           </w:p>
           <w:p>
             <w:pPr>
+              <w:widowControl w:val="0"/>
+              <w:jc w:val="both"/>
               <w:rPr>
                 <w:rFonts w:hint="default"/>
               </w:rPr>
@@ -1029,6 +1134,8 @@
           </w:p>
           <w:p>
             <w:pPr>
+              <w:widowControl w:val="0"/>
+              <w:jc w:val="both"/>
               <w:rPr>
                 <w:rFonts w:hint="default"/>
               </w:rPr>
@@ -1042,6 +1149,8 @@
           </w:p>
           <w:p>
             <w:pPr>
+              <w:widowControl w:val="0"/>
+              <w:jc w:val="both"/>
               <w:rPr>
                 <w:rFonts w:hint="default"/>
               </w:rPr>
@@ -1055,6 +1164,8 @@
           </w:p>
           <w:p>
             <w:pPr>
+              <w:widowControl w:val="0"/>
+              <w:jc w:val="both"/>
               <w:rPr>
                 <w:rFonts w:hint="default"/>
               </w:rPr>
@@ -1068,6 +1179,8 @@
           </w:p>
           <w:p>
             <w:pPr>
+              <w:widowControl w:val="0"/>
+              <w:jc w:val="both"/>
               <w:rPr>
                 <w:rFonts w:hint="default"/>
               </w:rPr>
@@ -1081,6 +1194,8 @@
           </w:p>
           <w:p>
             <w:pPr>
+              <w:widowControl w:val="0"/>
+              <w:jc w:val="both"/>
               <w:rPr>
                 <w:rFonts w:hint="default"/>
               </w:rPr>
@@ -1094,6 +1209,8 @@
           </w:p>
           <w:p>
             <w:pPr>
+              <w:widowControl w:val="0"/>
+              <w:jc w:val="both"/>
               <w:rPr>
                 <w:rFonts w:hint="default"/>
               </w:rPr>
@@ -1107,6 +1224,8 @@
           </w:p>
           <w:p>
             <w:pPr>
+              <w:widowControl w:val="0"/>
+              <w:jc w:val="both"/>
               <w:rPr>
                 <w:rFonts w:hint="default"/>
               </w:rPr>
@@ -1120,6 +1239,8 @@
           </w:p>
           <w:p>
             <w:pPr>
+              <w:widowControl w:val="0"/>
+              <w:jc w:val="both"/>
               <w:rPr>
                 <w:rFonts w:hint="default"/>
               </w:rPr>
@@ -1133,6 +1254,8 @@
           </w:p>
           <w:p>
             <w:pPr>
+              <w:widowControl w:val="0"/>
+              <w:jc w:val="both"/>
               <w:rPr>
                 <w:rFonts w:hint="default"/>
               </w:rPr>
@@ -1146,6 +1269,8 @@
           </w:p>
           <w:p>
             <w:pPr>
+              <w:widowControl w:val="0"/>
+              <w:jc w:val="both"/>
               <w:rPr>
                 <w:rFonts w:hint="default"/>
               </w:rPr>
@@ -1159,6 +1284,8 @@
           </w:p>
           <w:p>
             <w:pPr>
+              <w:widowControl w:val="0"/>
+              <w:jc w:val="both"/>
               <w:rPr>
                 <w:rFonts w:hint="default"/>
               </w:rPr>
@@ -1172,6 +1299,8 @@
           </w:p>
           <w:p>
             <w:pPr>
+              <w:widowControl w:val="0"/>
+              <w:jc w:val="both"/>
               <w:rPr>
                 <w:rFonts w:hint="default"/>
               </w:rPr>
@@ -1185,6 +1314,8 @@
           </w:p>
           <w:p>
             <w:pPr>
+              <w:widowControl w:val="0"/>
+              <w:jc w:val="both"/>
               <w:rPr>
                 <w:rFonts w:hint="default"/>
               </w:rPr>
@@ -1198,6 +1329,8 @@
           </w:p>
           <w:p>
             <w:pPr>
+              <w:widowControl w:val="0"/>
+              <w:jc w:val="both"/>
               <w:rPr>
                 <w:rFonts w:hint="default"/>
               </w:rPr>
@@ -1211,6 +1344,8 @@
           </w:p>
           <w:p>
             <w:pPr>
+              <w:widowControl w:val="0"/>
+              <w:jc w:val="both"/>
               <w:rPr>
                 <w:rFonts w:hint="default"/>
                 <w:vertAlign w:val="baseline"/>
@@ -3472,6 +3607,8 @@
       </w:r>
     </w:p>
     <w:sectPr>
+      <w:headerReference r:id="rId3" w:type="default"/>
+      <w:footerReference r:id="rId4" w:type="default"/>
       <w:pgSz w:w="11906" w:h="16838"/>
       <w:pgMar w:top="1440" w:right="1800" w:bottom="1440" w:left="1800" w:header="720" w:footer="720" w:gutter="0"/>
       <w:cols w:space="720" w:num="1"/>
@@ -3479,6 +3616,50 @@
     </w:sectPr>
   </w:body>
 </w:document>
+</file>
+
+<file path=word/footer1.xml><?xml version="1.0" encoding="utf-8"?>
+<w:ftr xmlns:wpc="http://schemas.microsoft.com/office/word/2010/wordprocessingCanvas" xmlns:mc="http://schemas.openxmlformats.org/markup-compatibility/2006" xmlns:o="urn:schemas-microsoft-com:office:office" xmlns:r="http://schemas.openxmlformats.org/officeDocument/2006/relationships" xmlns:m="http://schemas.openxmlformats.org/officeDocument/2006/math" xmlns:v="urn:schemas-microsoft-com:vml" xmlns:wp14="http://schemas.microsoft.com/office/word/2010/wordprocessingDrawing" xmlns:wp="http://schemas.openxmlformats.org/drawingml/2006/wordprocessingDrawing" xmlns:w10="urn:schemas-microsoft-com:office:word" xmlns:w="http://schemas.openxmlformats.org/wordprocessingml/2006/main" xmlns:w14="http://schemas.microsoft.com/office/word/2010/wordml" xmlns:w15="http://schemas.microsoft.com/office/word/2012/wordml" xmlns:wpg="http://schemas.microsoft.com/office/word/2010/wordprocessingGroup" xmlns:wpi="http://schemas.microsoft.com/office/word/2010/wordprocessingInk" xmlns:wne="http://schemas.microsoft.com/office/word/2006/wordml" xmlns:wps="http://schemas.microsoft.com/office/word/2010/wordprocessingShape" xmlns:wpsCustomData="http://www.wps.cn/officeDocument/2013/wpsCustomData" mc:Ignorable="w14 w15 wp14">
+  <w:p>
+    <w:pPr>
+      <w:pStyle w:val="6"/>
+      <w:rPr>
+        <w:rFonts w:hint="default"/>
+        <w:lang/>
+      </w:rPr>
+    </w:pPr>
+    <w:r>
+      <w:rPr>
+        <w:rFonts w:hint="default"/>
+        <w:lang/>
+      </w:rPr>
+      <w:t>这是一个标题</w:t>
+    </w:r>
+    <w:bookmarkStart w:id="0" w:name="_GoBack"/>
+    <w:bookmarkEnd w:id="0"/>
+  </w:p>
+</w:ftr>
+</file>
+
+<file path=word/header1.xml><?xml version="1.0" encoding="utf-8"?>
+<w:hdr xmlns:wpc="http://schemas.microsoft.com/office/word/2010/wordprocessingCanvas" xmlns:mc="http://schemas.openxmlformats.org/markup-compatibility/2006" xmlns:o="urn:schemas-microsoft-com:office:office" xmlns:r="http://schemas.openxmlformats.org/officeDocument/2006/relationships" xmlns:m="http://schemas.openxmlformats.org/officeDocument/2006/math" xmlns:v="urn:schemas-microsoft-com:vml" xmlns:wp14="http://schemas.microsoft.com/office/word/2010/wordprocessingDrawing" xmlns:wp="http://schemas.openxmlformats.org/drawingml/2006/wordprocessingDrawing" xmlns:w10="urn:schemas-microsoft-com:office:word" xmlns:w="http://schemas.openxmlformats.org/wordprocessingml/2006/main" xmlns:w14="http://schemas.microsoft.com/office/word/2010/wordml" xmlns:w15="http://schemas.microsoft.com/office/word/2012/wordml" xmlns:wpg="http://schemas.microsoft.com/office/word/2010/wordprocessingGroup" xmlns:wpi="http://schemas.microsoft.com/office/word/2010/wordprocessingInk" xmlns:wne="http://schemas.microsoft.com/office/word/2006/wordml" xmlns:wps="http://schemas.microsoft.com/office/word/2010/wordprocessingShape" xmlns:wpsCustomData="http://www.wps.cn/officeDocument/2013/wpsCustomData" mc:Ignorable="w14 w15 wp14">
+  <w:p>
+    <w:pPr>
+      <w:pStyle w:val="7"/>
+      <w:rPr>
+        <w:rFonts w:hint="default"/>
+        <w:lang/>
+      </w:rPr>
+    </w:pPr>
+    <w:r>
+      <w:rPr>
+        <w:rFonts w:hint="default"/>
+        <w:lang/>
+      </w:rPr>
+      <w:t>这是一个标题</w:t>
+    </w:r>
+  </w:p>
+</w:hdr>
 </file>
 
 <file path=word/styles.xml><?xml version="1.0" encoding="utf-8"?>
@@ -3810,7 +3991,40 @@
       </w:tblCellMar>
     </w:tblPr>
   </w:style>
-  <w:style w:type="table" w:styleId="6">
+  <w:style w:type="paragraph" w:styleId="6">
+    <w:name w:val="footer"/>
+    <w:basedOn w:val="1"/>
+    <w:uiPriority w:val="0"/>
+    <w:pPr>
+      <w:tabs>
+        <w:tab w:val="center" w:pos="4153"/>
+        <w:tab w:val="right" w:pos="8306"/>
+      </w:tabs>
+      <w:snapToGrid w:val="0"/>
+      <w:jc w:val="left"/>
+    </w:pPr>
+    <w:rPr>
+      <w:sz w:val="18"/>
+      <w:szCs w:val="18"/>
+    </w:rPr>
+  </w:style>
+  <w:style w:type="paragraph" w:styleId="7">
+    <w:name w:val="header"/>
+    <w:basedOn w:val="1"/>
+    <w:uiPriority w:val="0"/>
+    <w:pPr>
+      <w:tabs>
+        <w:tab w:val="center" w:pos="4153"/>
+        <w:tab w:val="right" w:pos="8306"/>
+      </w:tabs>
+      <w:snapToGrid w:val="0"/>
+    </w:pPr>
+    <w:rPr>
+      <w:sz w:val="18"/>
+      <w:szCs w:val="18"/>
+    </w:rPr>
+  </w:style>
+  <w:style w:type="table" w:styleId="8">
     <w:name w:val="Table Grid"/>
     <w:basedOn w:val="5"/>
     <w:uiPriority w:val="0"/>

</xml_diff>